<commit_message>
Projet Final - Correction du document word 'Presentation du projet'
</commit_message>
<xml_diff>
--- a/PresentationProjet.docx
+++ b/PresentationProjet.docx
@@ -16,7 +16,11 @@
     <w:sdt>
       <w:sdtPr>
         <w:rPr>
-          <w:lang w:val="fr-FR"/>
+          <w:rFonts w:asciiTheme="minorHAnsi" w:eastAsiaTheme="minorHAnsi" w:hAnsiTheme="minorHAnsi" w:cstheme="minorBidi"/>
+          <w:color w:val="auto"/>
+          <w:sz w:val="22"/>
+          <w:szCs w:val="22"/>
+          <w:lang w:val="fr-FR" w:eastAsia="en-US"/>
         </w:rPr>
         <w:id w:val="818536255"/>
         <w:docPartObj>
@@ -26,13 +30,8 @@
       </w:sdtPr>
       <w:sdtEndPr>
         <w:rPr>
-          <w:rFonts w:asciiTheme="minorHAnsi" w:eastAsiaTheme="minorHAnsi" w:hAnsiTheme="minorHAnsi" w:cstheme="minorBidi"/>
           <w:b/>
           <w:bCs/>
-          <w:color w:val="auto"/>
-          <w:sz w:val="22"/>
-          <w:szCs w:val="22"/>
-          <w:lang w:eastAsia="en-US"/>
         </w:rPr>
       </w:sdtEndPr>
       <w:sdtContent>
@@ -68,7 +67,7 @@
           <w:r>
             <w:fldChar w:fldCharType="separate"/>
           </w:r>
-          <w:hyperlink w:anchor="_Toc65668439" w:history="1">
+          <w:hyperlink w:anchor="_Toc65671554" w:history="1">
             <w:r>
               <w:rPr>
                 <w:rStyle w:val="Lienhypertexte"/>
@@ -96,7 +95,7 @@
                 <w:noProof/>
                 <w:webHidden/>
               </w:rPr>
-              <w:instrText xml:space="preserve"> PAGEREF _Toc65668439 \h </w:instrText>
+              <w:instrText xml:space="preserve"> PAGEREF _Toc65671554 \h </w:instrText>
             </w:r>
             <w:r>
               <w:rPr>
@@ -139,7 +138,7 @@
               <w:lang w:eastAsia="en-CA"/>
             </w:rPr>
           </w:pPr>
-          <w:hyperlink w:anchor="_Toc65668440" w:history="1">
+          <w:hyperlink w:anchor="_Toc65671555" w:history="1">
             <w:r>
               <w:rPr>
                 <w:rStyle w:val="Lienhypertexte"/>
@@ -167,7 +166,7 @@
                 <w:noProof/>
                 <w:webHidden/>
               </w:rPr>
-              <w:instrText xml:space="preserve"> PAGEREF _Toc65668440 \h </w:instrText>
+              <w:instrText xml:space="preserve"> PAGEREF _Toc65671555 \h </w:instrText>
             </w:r>
             <w:r>
               <w:rPr>
@@ -210,7 +209,7 @@
               <w:lang w:eastAsia="en-CA"/>
             </w:rPr>
           </w:pPr>
-          <w:hyperlink w:anchor="_Toc65668441" w:history="1">
+          <w:hyperlink w:anchor="_Toc65671556" w:history="1">
             <w:r>
               <w:rPr>
                 <w:rStyle w:val="Lienhypertexte"/>
@@ -238,7 +237,7 @@
                 <w:noProof/>
                 <w:webHidden/>
               </w:rPr>
-              <w:instrText xml:space="preserve"> PAGEREF _Toc65668441 \h </w:instrText>
+              <w:instrText xml:space="preserve"> PAGEREF _Toc65671556 \h </w:instrText>
             </w:r>
             <w:r>
               <w:rPr>
@@ -281,7 +280,7 @@
               <w:lang w:eastAsia="en-CA"/>
             </w:rPr>
           </w:pPr>
-          <w:hyperlink w:anchor="_Toc65668442" w:history="1">
+          <w:hyperlink w:anchor="_Toc65671557" w:history="1">
             <w:r>
               <w:rPr>
                 <w:rStyle w:val="Lienhypertexte"/>
@@ -309,7 +308,7 @@
                 <w:noProof/>
                 <w:webHidden/>
               </w:rPr>
-              <w:instrText xml:space="preserve"> PAGEREF _Toc65668442 \h </w:instrText>
+              <w:instrText xml:space="preserve"> PAGEREF _Toc65671557 \h </w:instrText>
             </w:r>
             <w:r>
               <w:rPr>
@@ -352,7 +351,7 @@
               <w:lang w:eastAsia="en-CA"/>
             </w:rPr>
           </w:pPr>
-          <w:hyperlink w:anchor="_Toc65668443" w:history="1">
+          <w:hyperlink w:anchor="_Toc65671558" w:history="1">
             <w:r>
               <w:rPr>
                 <w:rStyle w:val="Lienhypertexte"/>
@@ -380,7 +379,7 @@
                 <w:noProof/>
                 <w:webHidden/>
               </w:rPr>
-              <w:instrText xml:space="preserve"> PAGEREF _Toc65668443 \h </w:instrText>
+              <w:instrText xml:space="preserve"> PAGEREF _Toc65671558 \h </w:instrText>
             </w:r>
             <w:r>
               <w:rPr>
@@ -423,7 +422,7 @@
               <w:lang w:eastAsia="en-CA"/>
             </w:rPr>
           </w:pPr>
-          <w:hyperlink w:anchor="_Toc65668444" w:history="1">
+          <w:hyperlink w:anchor="_Toc65671559" w:history="1">
             <w:r>
               <w:rPr>
                 <w:rStyle w:val="Lienhypertexte"/>
@@ -451,7 +450,7 @@
                 <w:noProof/>
                 <w:webHidden/>
               </w:rPr>
-              <w:instrText xml:space="preserve"> PAGEREF _Toc65668444 \h </w:instrText>
+              <w:instrText xml:space="preserve"> PAGEREF _Toc65671559 \h </w:instrText>
             </w:r>
             <w:r>
               <w:rPr>
@@ -494,7 +493,7 @@
               <w:lang w:eastAsia="en-CA"/>
             </w:rPr>
           </w:pPr>
-          <w:hyperlink w:anchor="_Toc65668445" w:history="1">
+          <w:hyperlink w:anchor="_Toc65671560" w:history="1">
             <w:r>
               <w:rPr>
                 <w:rStyle w:val="Lienhypertexte"/>
@@ -522,7 +521,7 @@
                 <w:noProof/>
                 <w:webHidden/>
               </w:rPr>
-              <w:instrText xml:space="preserve"> PAGEREF _Toc65668445 \h </w:instrText>
+              <w:instrText xml:space="preserve"> PAGEREF _Toc65671560 \h </w:instrText>
             </w:r>
             <w:r>
               <w:rPr>
@@ -542,7 +541,7 @@
                 <w:noProof/>
                 <w:webHidden/>
               </w:rPr>
-              <w:t>5</w:t>
+              <w:t>4</w:t>
             </w:r>
             <w:r>
               <w:rPr>
@@ -743,7 +742,7 @@
           <w:lang w:val="fr-CA"/>
         </w:rPr>
       </w:pPr>
-      <w:bookmarkStart w:id="0" w:name="_Toc65668439"/>
+      <w:bookmarkStart w:id="0" w:name="_Toc65671554"/>
       <w:r>
         <w:rPr>
           <w:u w:val="single"/>
@@ -813,6 +812,7 @@
         </w:rPr>
         <w:t>VueJs</w:t>
       </w:r>
+      <w:proofErr w:type="spellEnd"/>
       <w:r>
         <w:rPr>
           <w:rFonts w:cstheme="minorHAnsi"/>
@@ -820,7 +820,6 @@
         </w:rPr>
         <w:t>.</w:t>
       </w:r>
-      <w:proofErr w:type="spellEnd"/>
     </w:p>
     <w:p>
       <w:pPr>
@@ -853,13 +852,21 @@
     </w:p>
     <w:p>
       <w:pPr>
+        <w:rPr>
+          <w:rFonts w:cstheme="minorHAnsi"/>
+          <w:lang w:val="fr-CA"/>
+        </w:rPr>
+      </w:pPr>
+    </w:p>
+    <w:p>
+      <w:pPr>
         <w:pStyle w:val="Titre2"/>
         <w:rPr>
           <w:u w:val="single"/>
           <w:lang w:val="fr-CA"/>
         </w:rPr>
       </w:pPr>
-      <w:bookmarkStart w:id="1" w:name="_Toc65668440"/>
+      <w:bookmarkStart w:id="1" w:name="_Toc65671555"/>
       <w:r>
         <w:rPr>
           <w:u w:val="single"/>
@@ -887,21 +894,7 @@
           <w:rFonts w:cstheme="minorHAnsi"/>
           <w:lang w:val="fr-CA"/>
         </w:rPr>
-        <w:t xml:space="preserve">Pour créer et lancer le projet, veuillez cloner le repository de celle-ci </w:t>
-      </w:r>
-      <w:r>
-        <w:rPr>
-          <w:rFonts w:cstheme="minorHAnsi"/>
-          <w:lang w:val="fr-CA"/>
-        </w:rPr>
-        <w:t>à</w:t>
-      </w:r>
-      <w:r>
-        <w:rPr>
-          <w:rFonts w:cstheme="minorHAnsi"/>
-          <w:lang w:val="fr-CA"/>
-        </w:rPr>
-        <w:t xml:space="preserve"> l’adresse suivante : </w:t>
+        <w:t xml:space="preserve">Pour créer et lancer le projet, veuillez cloner le repository de celle-ci à l’adresse suivante : </w:t>
       </w:r>
       <w:hyperlink r:id="rId6" w:history="1">
         <w:r>
@@ -909,27 +902,11 @@
             <w:rStyle w:val="Lienhypertexte"/>
             <w:rFonts w:ascii="Arial" w:hAnsi="Arial" w:cs="Arial"/>
             <w:color w:val="1155CC"/>
+            <w:sz w:val="16"/>
+            <w:szCs w:val="16"/>
             <w:lang w:val="fr-CA"/>
           </w:rPr>
-          <w:t>https:/</w:t>
-        </w:r>
-        <w:r>
-          <w:rPr>
-            <w:rStyle w:val="Lienhypertexte"/>
-            <w:rFonts w:ascii="Arial" w:hAnsi="Arial" w:cs="Arial"/>
-            <w:color w:val="1155CC"/>
-            <w:lang w:val="fr-CA"/>
-          </w:rPr>
-          <w:t>/</w:t>
-        </w:r>
-        <w:r>
-          <w:rPr>
-            <w:rStyle w:val="Lienhypertexte"/>
-            <w:rFonts w:ascii="Arial" w:hAnsi="Arial" w:cs="Arial"/>
-            <w:color w:val="1155CC"/>
-            <w:lang w:val="fr-CA"/>
-          </w:rPr>
-          <w:t>github.com/CreasyDev/1017examen2franckgallard</w:t>
+          <w:t>https://github.com/CreasyDev/1017examen2franckgallard</w:t>
         </w:r>
       </w:hyperlink>
       <w:r>
@@ -973,27 +950,15 @@
           <w:rFonts w:cstheme="minorHAnsi"/>
           <w:lang w:val="fr-CA"/>
         </w:rPr>
-        <w:t>à</w:t>
-      </w:r>
-      <w:r>
-        <w:rPr>
-          <w:rFonts w:cstheme="minorHAnsi"/>
-          <w:lang w:val="fr-CA"/>
-        </w:rPr>
-        <w:t xml:space="preserve"> l’adresse suivante :</w:t>
-      </w:r>
-      <w:r>
-        <w:rPr>
-          <w:rFonts w:cstheme="minorHAnsi"/>
-          <w:lang w:val="fr-CA"/>
-        </w:rPr>
-        <w:t xml:space="preserve"> </w:t>
+        <w:t xml:space="preserve">à l’adresse suivante : </w:t>
       </w:r>
       <w:hyperlink r:id="rId7" w:history="1">
         <w:r>
           <w:rPr>
             <w:rStyle w:val="Lienhypertexte"/>
             <w:rFonts w:cstheme="minorHAnsi"/>
+            <w:sz w:val="16"/>
+            <w:szCs w:val="16"/>
             <w:lang w:val="fr-CA"/>
           </w:rPr>
           <w:t>https://github.com/CreasyDev/1017examen2franckgallard/blob/main/README.md</w:t>
@@ -1004,15 +969,92 @@
           <w:rFonts w:cstheme="minorHAnsi"/>
           <w:lang w:val="fr-CA"/>
         </w:rPr>
+        <w:t>.</w:t>
+      </w:r>
+    </w:p>
+    <w:p>
+      <w:pPr>
+        <w:rPr>
+          <w:rFonts w:cstheme="minorHAnsi"/>
+          <w:lang w:val="fr-CA"/>
+        </w:rPr>
+      </w:pPr>
+    </w:p>
+    <w:p>
+      <w:pPr>
+        <w:pStyle w:val="Titre2"/>
+        <w:rPr>
+          <w:u w:val="single"/>
+          <w:lang w:val="fr-CA"/>
+        </w:rPr>
+      </w:pPr>
+      <w:bookmarkStart w:id="2" w:name="_Toc65671556"/>
+      <w:r>
+        <w:rPr>
+          <w:u w:val="single"/>
+          <w:lang w:val="fr-CA"/>
+        </w:rPr>
+        <w:t>Menu du site</w:t>
+      </w:r>
+      <w:bookmarkEnd w:id="2"/>
+    </w:p>
+    <w:p>
+      <w:pPr>
+        <w:rPr>
+          <w:rFonts w:cstheme="minorHAnsi"/>
+          <w:lang w:val="fr-CA"/>
+        </w:rPr>
+      </w:pPr>
+      <w:r>
+        <w:rPr>
+          <w:rFonts w:cstheme="minorHAnsi"/>
+          <w:lang w:val="fr-CA"/>
+        </w:rPr>
+        <w:t xml:space="preserve">Chaque page contient en </w:t>
+      </w:r>
+      <w:r>
+        <w:rPr>
+          <w:rFonts w:cstheme="minorHAnsi"/>
+          <w:lang w:val="fr-CA"/>
+        </w:rPr>
+        <w:t>entête</w:t>
+      </w:r>
+      <w:r>
+        <w:rPr>
+          <w:rFonts w:cstheme="minorHAnsi"/>
+          <w:lang w:val="fr-CA"/>
+        </w:rPr>
+        <w:t xml:space="preserve"> le menu du site web constitu</w:t>
+      </w:r>
+      <w:r>
+        <w:rPr>
+          <w:rFonts w:cstheme="minorHAnsi"/>
+          <w:lang w:val="fr-CA"/>
+        </w:rPr>
+        <w:t>é</w:t>
+      </w:r>
+      <w:r>
+        <w:rPr>
+          <w:rFonts w:cstheme="minorHAnsi"/>
+          <w:lang w:val="fr-CA"/>
+        </w:rPr>
+        <w:t xml:space="preserve"> des pages cites plus haut.</w:t>
+      </w:r>
+      <w:r>
+        <w:rPr>
+          <w:rFonts w:cstheme="minorHAnsi"/>
+          <w:lang w:val="fr-CA"/>
+        </w:rPr>
         <w:t xml:space="preserve"> </w:t>
       </w:r>
-      <w:r>
-        <w:rPr>
-          <w:rFonts w:cstheme="minorHAnsi"/>
-          <w:lang w:val="fr-CA"/>
-        </w:rPr>
-        <w:t>.</w:t>
-      </w:r>
+    </w:p>
+    <w:p>
+      <w:pPr>
+        <w:rPr>
+          <w:rFonts w:cstheme="minorHAnsi"/>
+          <w:lang w:val="fr-CA"/>
+        </w:rPr>
+      </w:pPr>
     </w:p>
     <w:p>
       <w:pPr>
@@ -1022,43 +1064,61 @@
           <w:lang w:val="fr-CA"/>
         </w:rPr>
       </w:pPr>
-      <w:bookmarkStart w:id="2" w:name="_Toc65668441"/>
-      <w:r>
-        <w:rPr>
-          <w:u w:val="single"/>
-          <w:lang w:val="fr-CA"/>
-        </w:rPr>
-        <w:t>Menu du site</w:t>
-      </w:r>
-      <w:bookmarkEnd w:id="2"/>
-    </w:p>
-    <w:p>
-      <w:pPr>
-        <w:rPr>
-          <w:rFonts w:cstheme="minorHAnsi"/>
-          <w:lang w:val="fr-CA"/>
-        </w:rPr>
-      </w:pPr>
-      <w:r>
-        <w:rPr>
-          <w:rFonts w:cstheme="minorHAnsi"/>
-          <w:lang w:val="fr-CA"/>
-        </w:rPr>
-        <w:t xml:space="preserve">Chaque page contient en </w:t>
-      </w:r>
-      <w:r>
-        <w:rPr>
-          <w:rFonts w:cstheme="minorHAnsi"/>
-          <w:lang w:val="fr-CA"/>
-        </w:rPr>
-        <w:t>entête</w:t>
-      </w:r>
-      <w:r>
-        <w:rPr>
-          <w:rFonts w:cstheme="minorHAnsi"/>
-          <w:lang w:val="fr-CA"/>
-        </w:rPr>
-        <w:t xml:space="preserve"> le menu du site web constitu</w:t>
+      <w:bookmarkStart w:id="3" w:name="_Toc65671557"/>
+      <w:r>
+        <w:rPr>
+          <w:u w:val="single"/>
+          <w:lang w:val="fr-CA"/>
+        </w:rPr>
+        <w:t>Pages du projet</w:t>
+      </w:r>
+      <w:r>
+        <w:rPr>
+          <w:u w:val="single"/>
+          <w:lang w:val="fr-CA"/>
+        </w:rPr>
+        <w:t> :</w:t>
+      </w:r>
+      <w:bookmarkEnd w:id="3"/>
+    </w:p>
+    <w:p>
+      <w:pPr>
+        <w:pStyle w:val="Titre3"/>
+        <w:rPr>
+          <w:u w:val="single"/>
+          <w:lang w:val="fr-CA"/>
+        </w:rPr>
+      </w:pPr>
+      <w:bookmarkStart w:id="4" w:name="_Toc65671558"/>
+      <w:r>
+        <w:rPr>
+          <w:u w:val="single"/>
+          <w:lang w:val="fr-CA"/>
+        </w:rPr>
+        <w:t>Accueil</w:t>
+      </w:r>
+      <w:bookmarkEnd w:id="4"/>
+      <w:r>
+        <w:rPr>
+          <w:u w:val="single"/>
+          <w:lang w:val="fr-CA"/>
+        </w:rPr>
+        <w:t xml:space="preserve"> </w:t>
+      </w:r>
+    </w:p>
+    <w:p>
+      <w:pPr>
+        <w:rPr>
+          <w:rFonts w:cstheme="minorHAnsi"/>
+          <w:lang w:val="fr-CA"/>
+        </w:rPr>
+      </w:pPr>
+      <w:r>
+        <w:rPr>
+          <w:rFonts w:cstheme="minorHAnsi"/>
+          <w:lang w:val="fr-CA"/>
+        </w:rPr>
+        <w:t>La page Accueil comme l’indique son nom est la page par défaut du site lorsque celui-ci est visit</w:t>
       </w:r>
       <w:r>
         <w:rPr>
@@ -1072,239 +1132,57 @@
           <w:rFonts w:cstheme="minorHAnsi"/>
           <w:lang w:val="fr-CA"/>
         </w:rPr>
-        <w:t xml:space="preserve"> des pages cites plus haut.</w:t>
-      </w:r>
-      <w:r>
-        <w:rPr>
-          <w:rFonts w:cstheme="minorHAnsi"/>
-          <w:lang w:val="fr-CA"/>
-        </w:rPr>
-        <w:t xml:space="preserve"> Le menu se sert du plugin </w:t>
-      </w:r>
-      <w:r>
-        <w:rPr>
-          <w:rFonts w:cstheme="minorHAnsi"/>
-          <w:b/>
-          <w:bCs/>
-          <w:i/>
-          <w:iCs/>
-          <w:lang w:val="fr-CA"/>
-        </w:rPr>
-        <w:t>Vue-router</w:t>
-      </w:r>
-      <w:r>
-        <w:rPr>
-          <w:rFonts w:cstheme="minorHAnsi"/>
-          <w:lang w:val="fr-CA"/>
-        </w:rPr>
-        <w:t xml:space="preserve"> pour gérer la navigation a travers les pages du site web.</w:t>
-      </w:r>
-    </w:p>
-    <w:p>
-      <w:pPr>
-        <w:pStyle w:val="Titre2"/>
-        <w:rPr>
-          <w:u w:val="single"/>
-          <w:lang w:val="fr-CA"/>
-        </w:rPr>
-      </w:pPr>
-      <w:bookmarkStart w:id="3" w:name="_Toc65668442"/>
-      <w:r>
-        <w:rPr>
-          <w:u w:val="single"/>
-          <w:lang w:val="fr-CA"/>
-        </w:rPr>
-        <w:t>Pages du projet</w:t>
-      </w:r>
-      <w:r>
-        <w:rPr>
-          <w:u w:val="single"/>
-          <w:lang w:val="fr-CA"/>
-        </w:rPr>
-        <w:t> :</w:t>
-      </w:r>
-      <w:bookmarkEnd w:id="3"/>
-    </w:p>
-    <w:p>
-      <w:pPr>
-        <w:pStyle w:val="Titre3"/>
-        <w:rPr>
-          <w:u w:val="single"/>
-          <w:lang w:val="fr-CA"/>
-        </w:rPr>
-      </w:pPr>
-      <w:bookmarkStart w:id="4" w:name="_Toc65668443"/>
-      <w:r>
-        <w:rPr>
-          <w:u w:val="single"/>
-          <w:lang w:val="fr-CA"/>
-        </w:rPr>
-        <w:t>Accueil</w:t>
-      </w:r>
-      <w:bookmarkEnd w:id="4"/>
-      <w:r>
-        <w:rPr>
-          <w:u w:val="single"/>
+        <w:t xml:space="preserve"> pour la première fois. </w:t>
+      </w:r>
+    </w:p>
+    <w:p>
+      <w:pPr>
+        <w:rPr>
+          <w:rFonts w:cstheme="minorHAnsi"/>
+          <w:lang w:val="fr-CA"/>
+        </w:rPr>
+      </w:pPr>
+      <w:r>
+        <w:rPr>
+          <w:rFonts w:cstheme="minorHAnsi"/>
+          <w:lang w:val="fr-CA"/>
+        </w:rPr>
+        <w:t>Celle-ci</w:t>
+      </w:r>
+      <w:r>
+        <w:rPr>
+          <w:rFonts w:cstheme="minorHAnsi"/>
+          <w:lang w:val="fr-CA"/>
+        </w:rPr>
+        <w:t xml:space="preserve"> présente deux types de </w:t>
+      </w:r>
+      <w:r>
+        <w:rPr>
+          <w:rFonts w:cstheme="minorHAnsi"/>
+          <w:lang w:val="fr-CA"/>
+        </w:rPr>
+        <w:t>pages comme présent</w:t>
+      </w:r>
+      <w:r>
+        <w:rPr>
+          <w:rFonts w:cstheme="minorHAnsi"/>
+          <w:lang w:val="fr-CA"/>
+        </w:rPr>
+        <w:t>é</w:t>
+      </w:r>
+      <w:r>
+        <w:rPr>
+          <w:rFonts w:cstheme="minorHAnsi"/>
           <w:lang w:val="fr-CA"/>
         </w:rPr>
         <w:t xml:space="preserve"> </w:t>
       </w:r>
-    </w:p>
-    <w:p>
-      <w:pPr>
-        <w:rPr>
-          <w:rFonts w:cstheme="minorHAnsi"/>
-          <w:lang w:val="fr-CA"/>
-        </w:rPr>
-      </w:pPr>
-      <w:r>
-        <w:rPr>
-          <w:rFonts w:cstheme="minorHAnsi"/>
-          <w:lang w:val="fr-CA"/>
-        </w:rPr>
-        <w:t xml:space="preserve">La page Accueil comme l’indique son nom est la page par défaut du site lorsque celui-ci est visite pour la première fois. </w:t>
-      </w:r>
-    </w:p>
-    <w:p>
-      <w:pPr>
-        <w:rPr>
-          <w:rFonts w:cstheme="minorHAnsi"/>
-          <w:lang w:val="fr-CA"/>
-        </w:rPr>
-      </w:pPr>
-      <w:r>
-        <w:rPr>
-          <w:rFonts w:cstheme="minorHAnsi"/>
-          <w:lang w:val="fr-CA"/>
-        </w:rPr>
-        <w:t>Techniquement, la page Accueil est constitué des composant (</w:t>
-      </w:r>
-      <w:r>
-        <w:rPr>
-          <w:rFonts w:cstheme="minorHAnsi"/>
-          <w:i/>
-          <w:iCs/>
-          <w:lang w:val="fr-CA"/>
-        </w:rPr>
-        <w:t>components</w:t>
-      </w:r>
-      <w:r>
-        <w:rPr>
-          <w:rFonts w:cstheme="minorHAnsi"/>
-          <w:lang w:val="fr-CA"/>
-        </w:rPr>
-        <w:t xml:space="preserve">) </w:t>
-      </w:r>
-      <w:r>
-        <w:rPr>
-          <w:rFonts w:cstheme="minorHAnsi"/>
-          <w:b/>
-          <w:bCs/>
-          <w:i/>
-          <w:iCs/>
-          <w:lang w:val="fr-CA"/>
-        </w:rPr>
-        <w:t>Header</w:t>
-      </w:r>
-      <w:r>
-        <w:rPr>
-          <w:rFonts w:cstheme="minorHAnsi"/>
-          <w:lang w:val="fr-CA"/>
-        </w:rPr>
-        <w:t xml:space="preserve"> et </w:t>
-      </w:r>
-      <w:proofErr w:type="spellStart"/>
-      <w:r>
-        <w:rPr>
-          <w:rFonts w:cstheme="minorHAnsi"/>
-          <w:b/>
-          <w:bCs/>
-          <w:i/>
-          <w:iCs/>
-          <w:lang w:val="fr-CA"/>
-        </w:rPr>
-        <w:t>Footer</w:t>
-      </w:r>
-      <w:proofErr w:type="spellEnd"/>
-      <w:r>
-        <w:rPr>
-          <w:rFonts w:cstheme="minorHAnsi"/>
-          <w:i/>
-          <w:iCs/>
-          <w:lang w:val="fr-CA"/>
-        </w:rPr>
-        <w:t xml:space="preserve"> </w:t>
-      </w:r>
-      <w:r>
-        <w:rPr>
-          <w:rFonts w:cstheme="minorHAnsi"/>
-          <w:lang w:val="fr-CA"/>
-        </w:rPr>
-        <w:t xml:space="preserve">permettant </w:t>
-      </w:r>
-      <w:r>
-        <w:rPr>
-          <w:rFonts w:cstheme="minorHAnsi"/>
-          <w:lang w:val="fr-CA"/>
-        </w:rPr>
-        <w:t xml:space="preserve">respectivement d’inclure la partie HTML </w:t>
-      </w:r>
-      <w:r>
-        <w:rPr>
-          <w:rFonts w:cstheme="minorHAnsi"/>
-          <w:lang w:val="fr-CA"/>
-        </w:rPr>
-        <w:t>entête</w:t>
-      </w:r>
-      <w:r>
-        <w:rPr>
-          <w:rFonts w:cstheme="minorHAnsi"/>
-          <w:lang w:val="fr-CA"/>
-        </w:rPr>
-        <w:t xml:space="preserve"> et </w:t>
-      </w:r>
-      <w:r>
-        <w:rPr>
-          <w:rFonts w:cstheme="minorHAnsi"/>
-          <w:lang w:val="fr-CA"/>
-        </w:rPr>
-        <w:t>bas de page du site.</w:t>
-      </w:r>
-    </w:p>
-    <w:p>
-      <w:pPr>
-        <w:rPr>
-          <w:rFonts w:cstheme="minorHAnsi"/>
-          <w:lang w:val="fr-CA"/>
-        </w:rPr>
-      </w:pPr>
-      <w:r>
-        <w:rPr>
-          <w:rFonts w:cstheme="minorHAnsi"/>
-          <w:lang w:val="fr-CA"/>
-        </w:rPr>
-        <w:t xml:space="preserve">Cette dernière présente deux types de contenu diffèrent suivant que l’utilisateur est </w:t>
-      </w:r>
-      <w:r>
-        <w:rPr>
-          <w:rFonts w:cstheme="minorHAnsi"/>
-          <w:lang w:val="fr-CA"/>
-        </w:rPr>
-        <w:t>connecté</w:t>
-      </w:r>
-      <w:r>
-        <w:rPr>
-          <w:rFonts w:cstheme="minorHAnsi"/>
-          <w:lang w:val="fr-CA"/>
-        </w:rPr>
-        <w:t xml:space="preserve"> ou non</w:t>
-      </w:r>
-      <w:r>
-        <w:rPr>
-          <w:rFonts w:cstheme="minorHAnsi"/>
-          <w:lang w:val="fr-CA"/>
-        </w:rPr>
-        <w:t xml:space="preserve"> tel que décrit au paragraphe suivant</w:t>
+      <w:r>
+        <w:rPr>
+          <w:rFonts w:cstheme="minorHAnsi"/>
+          <w:lang w:val="fr-CA"/>
+        </w:rPr>
+        <w:t>au paragraphe suivant</w:t>
       </w:r>
       <w:r>
         <w:rPr>
@@ -1330,20 +1208,42 @@
           <w:rFonts w:cstheme="minorHAnsi"/>
           <w:lang w:val="fr-CA"/>
         </w:rPr>
-        <w:t>Si l’utilisateur est déconnecté, alors on affiche uniquement le message ‘Vous n’êtes pas connectes’ suivi du lien ‘Se connecter’ pour que l’utilisateur puisse se connecter.</w:t>
-      </w:r>
-      <w:r>
-        <w:rPr>
-          <w:lang w:val="fr-CA"/>
-        </w:rPr>
-        <w:t xml:space="preserve"> </w:t>
-      </w:r>
-      <w:r>
-        <w:rPr>
-          <w:rFonts w:cstheme="minorHAnsi"/>
-          <w:lang w:val="fr-CA"/>
-        </w:rPr>
-        <w:t>L’image ci-dessous illustre le comportement décri.</w:t>
+        <w:t xml:space="preserve">Si l’utilisateur est déconnecté, alors on affiche </w:t>
+      </w:r>
+      <w:r>
+        <w:rPr>
+          <w:rFonts w:cstheme="minorHAnsi"/>
+          <w:lang w:val="fr-CA"/>
+        </w:rPr>
+        <w:t xml:space="preserve">le contenu de la page illustre </w:t>
+      </w:r>
+      <w:r>
+        <w:rPr>
+          <w:rFonts w:cstheme="minorHAnsi"/>
+          <w:lang w:val="fr-CA"/>
+        </w:rPr>
+        <w:t>à</w:t>
+      </w:r>
+      <w:r>
+        <w:rPr>
+          <w:rFonts w:cstheme="minorHAnsi"/>
+          <w:lang w:val="fr-CA"/>
+        </w:rPr>
+        <w:t xml:space="preserve"> l</w:t>
+      </w:r>
+      <w:r>
+        <w:rPr>
+          <w:rFonts w:cstheme="minorHAnsi"/>
+          <w:lang w:val="fr-CA"/>
+        </w:rPr>
+        <w:t>’image ci-dessous</w:t>
+      </w:r>
+      <w:r>
+        <w:rPr>
+          <w:rFonts w:cstheme="minorHAnsi"/>
+          <w:lang w:val="fr-CA"/>
+        </w:rPr>
+        <w:t>;</w:t>
       </w:r>
     </w:p>
     <w:p>
@@ -1433,15 +1333,7 @@
           <w:u w:val="single"/>
           <w:lang w:val="fr-CA"/>
         </w:rPr>
-        <w:t>Figure 1 – Utilisateur déconnect</w:t>
-      </w:r>
-      <w:r>
-        <w:rPr>
-          <w:rFonts w:cstheme="minorHAnsi"/>
-          <w:u w:val="single"/>
-          <w:lang w:val="fr-CA"/>
-        </w:rPr>
-        <w:t>é</w:t>
+        <w:t>Figure 1 – Utilisateur déconnecté</w:t>
       </w:r>
     </w:p>
     <w:p>
@@ -1469,37 +1361,65 @@
           <w:rFonts w:cstheme="minorHAnsi"/>
           <w:lang w:val="fr-CA"/>
         </w:rPr>
+        <w:t xml:space="preserve">Si l’utilisateur est connecté, alors </w:t>
+      </w:r>
+      <w:r>
+        <w:rPr>
+          <w:rFonts w:cstheme="minorHAnsi"/>
+          <w:lang w:val="fr-CA"/>
+        </w:rPr>
+        <w:t xml:space="preserve">on affiche </w:t>
+      </w:r>
+      <w:r>
+        <w:rPr>
+          <w:rFonts w:cstheme="minorHAnsi"/>
+          <w:lang w:val="fr-CA"/>
+        </w:rPr>
+        <w:t>le profil de l’utilisateur comme</w:t>
+      </w:r>
+      <w:r>
+        <w:rPr>
+          <w:rFonts w:cstheme="minorHAnsi"/>
+          <w:lang w:val="fr-CA"/>
+        </w:rPr>
+        <w:t xml:space="preserve"> illustr</w:t>
+      </w:r>
+      <w:r>
+        <w:rPr>
+          <w:rFonts w:cstheme="minorHAnsi"/>
+          <w:lang w:val="fr-CA"/>
+        </w:rPr>
+        <w:t>é</w:t>
+      </w:r>
+      <w:r>
+        <w:rPr>
+          <w:rFonts w:cstheme="minorHAnsi"/>
+          <w:lang w:val="fr-CA"/>
+        </w:rPr>
+        <w:t xml:space="preserve"> à l</w:t>
+      </w:r>
+      <w:r>
+        <w:rPr>
+          <w:rFonts w:cstheme="minorHAnsi"/>
+          <w:lang w:val="fr-CA"/>
+        </w:rPr>
+        <w:t>’image ci-dessous</w:t>
+      </w:r>
+    </w:p>
+    <w:p>
+      <w:pPr>
+        <w:rPr>
+          <w:rFonts w:cstheme="minorHAnsi"/>
+          <w:lang w:val="fr-CA"/>
+        </w:rPr>
+      </w:pPr>
+      <w:r>
+        <w:rPr>
+          <w:rFonts w:cstheme="minorHAnsi"/>
+          <w:noProof/>
+          <w:lang w:val="fr-CA"/>
+        </w:rPr>
         <w:lastRenderedPageBreak/>
-        <w:t>Si l’utilisateur est connecté, alors le profil de l’utilisateur est présente. Aussi, le libelle ‘Vous êtes connectes’ est affiche pour renseigne à l’utilisateur son statut présent avec le lien de déconnexion pour se déconnecter. L</w:t>
-      </w:r>
-      <w:r>
-        <w:rPr>
-          <w:rFonts w:cstheme="minorHAnsi"/>
-          <w:lang w:val="fr-CA"/>
-        </w:rPr>
-        <w:t>a figure</w:t>
-      </w:r>
-      <w:r>
-        <w:rPr>
-          <w:rFonts w:cstheme="minorHAnsi"/>
-          <w:lang w:val="fr-CA"/>
-        </w:rPr>
-        <w:t xml:space="preserve"> ci-dessous illustre le comportement décri.</w:t>
-      </w:r>
-    </w:p>
-    <w:p>
-      <w:pPr>
-        <w:rPr>
-          <w:rFonts w:cstheme="minorHAnsi"/>
-          <w:lang w:val="fr-CA"/>
-        </w:rPr>
-      </w:pPr>
-      <w:r>
-        <w:rPr>
-          <w:rFonts w:cstheme="minorHAnsi"/>
-          <w:noProof/>
-          <w:lang w:val="fr-CA"/>
-        </w:rPr>
         <w:drawing>
           <wp:inline distT="0" distB="0" distL="0" distR="0" wp14:anchorId="605E5ACB" wp14:editId="1ECE0CB8">
             <wp:extent cx="5934075" cy="6872605"/>
@@ -1616,12 +1536,13 @@
           <w:lang w:val="fr-CA"/>
         </w:rPr>
       </w:pPr>
-      <w:bookmarkStart w:id="5" w:name="_Toc65668444"/>
-      <w:r>
-        <w:rPr>
-          <w:u w:val="single"/>
-          <w:lang w:val="fr-CA"/>
-        </w:rPr>
+      <w:bookmarkStart w:id="5" w:name="_Toc65671559"/>
+      <w:r>
+        <w:rPr>
+          <w:u w:val="single"/>
+          <w:lang w:val="fr-CA"/>
+        </w:rPr>
+        <w:lastRenderedPageBreak/>
         <w:t>Projet</w:t>
       </w:r>
       <w:bookmarkEnd w:id="5"/>
@@ -1629,41 +1550,35 @@
     <w:p>
       <w:pPr>
         <w:rPr>
-          <w:rFonts w:cstheme="minorHAnsi"/>
-          <w:lang w:val="fr-CA"/>
-        </w:rPr>
-      </w:pPr>
-      <w:r>
-        <w:rPr>
-          <w:rFonts w:cstheme="minorHAnsi"/>
+          <w:lang w:val="fr-CA"/>
+        </w:rPr>
+      </w:pPr>
+      <w:r>
+        <w:rPr>
           <w:lang w:val="fr-CA"/>
         </w:rPr>
         <w:t>La page pro</w:t>
       </w:r>
       <w:r>
         <w:rPr>
-          <w:rFonts w:cstheme="minorHAnsi"/>
           <w:lang w:val="fr-CA"/>
         </w:rPr>
         <w:t xml:space="preserve">jet </w:t>
       </w:r>
       <w:r>
         <w:rPr>
-          <w:rFonts w:cstheme="minorHAnsi"/>
           <w:lang w:val="fr-CA"/>
         </w:rPr>
         <w:t>présente</w:t>
       </w:r>
       <w:r>
         <w:rPr>
-          <w:rFonts w:cstheme="minorHAnsi"/>
           <w:lang w:val="fr-CA"/>
         </w:rPr>
         <w:t xml:space="preserve"> la liste des projets que j’ai </w:t>
       </w:r>
       <w:r>
         <w:rPr>
-          <w:rFonts w:cstheme="minorHAnsi"/>
           <w:lang w:val="fr-CA"/>
         </w:rPr>
         <w:t>effectué au cours mes sessions tels que :</w:t>
@@ -1674,43 +1589,29 @@
         <w:pStyle w:val="Paragraphedeliste"/>
         <w:numPr>
           <w:ilvl w:val="0"/>
-          <w:numId w:val="1"/>
+          <w:numId w:val="2"/>
         </w:numPr>
         <w:rPr>
-          <w:rFonts w:cstheme="minorHAnsi"/>
-          <w:lang w:val="fr-CA"/>
-        </w:rPr>
-      </w:pPr>
-      <w:r>
-        <w:rPr>
-          <w:rFonts w:cstheme="minorHAnsi"/>
+          <w:lang w:val="fr-CA"/>
+        </w:rPr>
+      </w:pPr>
+      <w:r>
+        <w:rPr>
           <w:lang w:val="fr-CA"/>
         </w:rPr>
         <w:t xml:space="preserve">L’application Spotify : </w:t>
       </w:r>
       <w:r>
         <w:rPr>
-          <w:rFonts w:cstheme="minorHAnsi"/>
-          <w:color w:val="2C3E50"/>
-          <w:lang w:val="fr-CA"/>
-        </w:rPr>
-        <w:t>p</w:t>
-      </w:r>
-      <w:r>
-        <w:rPr>
-          <w:rFonts w:cstheme="minorHAnsi"/>
-          <w:color w:val="2C3E50"/>
-          <w:lang w:val="fr-CA"/>
-        </w:rPr>
-        <w:t xml:space="preserve">rojet semblable à Spotify réalisé avec la technologie </w:t>
+          <w:lang w:val="fr-CA"/>
+        </w:rPr>
+        <w:t xml:space="preserve">projet semblable à Spotify réalisé avec la technologie </w:t>
       </w:r>
       <w:proofErr w:type="spellStart"/>
       <w:r>
         <w:rPr>
-          <w:rFonts w:cstheme="minorHAnsi"/>
           <w:i/>
           <w:iCs/>
-          <w:color w:val="2C3E50"/>
           <w:lang w:val="fr-CA"/>
         </w:rPr>
         <w:t>ReactJs</w:t>
@@ -1722,54 +1623,38 @@
         <w:pStyle w:val="Paragraphedeliste"/>
         <w:numPr>
           <w:ilvl w:val="0"/>
-          <w:numId w:val="1"/>
+          <w:numId w:val="2"/>
         </w:numPr>
         <w:rPr>
-          <w:rFonts w:cstheme="minorHAnsi"/>
-          <w:lang w:val="fr-CA"/>
-        </w:rPr>
-      </w:pPr>
-      <w:r>
-        <w:rPr>
-          <w:rFonts w:cstheme="minorHAnsi"/>
+          <w:lang w:val="fr-CA"/>
+        </w:rPr>
+      </w:pPr>
+      <w:r>
+        <w:rPr>
           <w:lang w:val="fr-CA"/>
         </w:rPr>
         <w:t xml:space="preserve">Saveurs </w:t>
       </w:r>
       <w:r>
         <w:rPr>
-          <w:rFonts w:cstheme="minorHAnsi"/>
           <w:lang w:val="fr-CA"/>
         </w:rPr>
         <w:t>Jamaïcaines</w:t>
       </w:r>
       <w:r>
         <w:rPr>
-          <w:rFonts w:cstheme="minorHAnsi"/>
-          <w:lang w:val="fr-CA"/>
-        </w:rPr>
-        <w:t xml:space="preserve"> : </w:t>
-      </w:r>
-      <w:r>
-        <w:rPr>
-          <w:rFonts w:cstheme="minorHAnsi"/>
-          <w:color w:val="2C3E50"/>
-          <w:lang w:val="fr-CA"/>
-        </w:rPr>
-        <w:t xml:space="preserve">projet de commande en ligne pour un restaurant Saveurs </w:t>
-      </w:r>
-      <w:r>
-        <w:rPr>
-          <w:rFonts w:cstheme="minorHAnsi"/>
-          <w:color w:val="2C3E50"/>
+          <w:lang w:val="fr-CA"/>
+        </w:rPr>
+        <w:t xml:space="preserve"> : projet de commande en ligne pour un restaurant Saveurs </w:t>
+      </w:r>
+      <w:r>
+        <w:rPr>
           <w:lang w:val="fr-CA"/>
         </w:rPr>
         <w:t>Jamaïcaines</w:t>
       </w:r>
       <w:r>
         <w:rPr>
-          <w:rFonts w:cstheme="minorHAnsi"/>
-          <w:color w:val="2C3E50"/>
           <w:lang w:val="fr-CA"/>
         </w:rPr>
         <w:t xml:space="preserve"> développé en PWA </w:t>
@@ -1777,10 +1662,8 @@
       <w:proofErr w:type="spellStart"/>
       <w:r>
         <w:rPr>
-          <w:rFonts w:cstheme="minorHAnsi"/>
           <w:i/>
           <w:iCs/>
-          <w:color w:val="2C3E50"/>
           <w:lang w:val="fr-CA"/>
         </w:rPr>
         <w:t>Reactjs</w:t>
@@ -1792,36 +1675,23 @@
         <w:pStyle w:val="Paragraphedeliste"/>
         <w:numPr>
           <w:ilvl w:val="0"/>
-          <w:numId w:val="1"/>
+          <w:numId w:val="2"/>
         </w:numPr>
         <w:rPr>
-          <w:rFonts w:cstheme="minorHAnsi"/>
-          <w:lang w:val="fr-CA"/>
-        </w:rPr>
-      </w:pPr>
-      <w:r>
-        <w:rPr>
-          <w:rFonts w:cstheme="minorHAnsi"/>
-          <w:color w:val="2C3E50"/>
-          <w:lang w:val="fr-CA"/>
-        </w:rPr>
-        <w:t xml:space="preserve">Tp1 : projet </w:t>
-      </w:r>
-      <w:r>
-        <w:rPr>
-          <w:rFonts w:cstheme="minorHAnsi"/>
-          <w:color w:val="2C3E50"/>
-          <w:lang w:val="fr-CA"/>
-        </w:rPr>
-        <w:t xml:space="preserve">réalisé avec le </w:t>
+          <w:lang w:val="fr-CA"/>
+        </w:rPr>
+      </w:pPr>
+      <w:r>
+        <w:rPr>
+          <w:lang w:val="fr-CA"/>
+        </w:rPr>
+        <w:t xml:space="preserve">Tp1 : projet réalisé avec le </w:t>
       </w:r>
       <w:proofErr w:type="spellStart"/>
       <w:r>
         <w:rPr>
-          <w:rFonts w:cstheme="minorHAnsi"/>
           <w:i/>
           <w:iCs/>
-          <w:color w:val="2C3E50"/>
           <w:lang w:val="fr-CA"/>
         </w:rPr>
         <w:t>framework</w:t>
@@ -1829,8 +1699,6 @@
       <w:proofErr w:type="spellEnd"/>
       <w:r>
         <w:rPr>
-          <w:rFonts w:cstheme="minorHAnsi"/>
-          <w:color w:val="2C3E50"/>
           <w:lang w:val="fr-CA"/>
         </w:rPr>
         <w:t xml:space="preserve"> </w:t>
@@ -1838,10 +1706,8 @@
       <w:proofErr w:type="spellStart"/>
       <w:r>
         <w:rPr>
-          <w:rFonts w:cstheme="minorHAnsi"/>
           <w:i/>
           <w:iCs/>
-          <w:color w:val="2C3E50"/>
           <w:lang w:val="fr-CA"/>
         </w:rPr>
         <w:t>VueJs</w:t>
@@ -1853,59 +1719,23 @@
         <w:pStyle w:val="Paragraphedeliste"/>
         <w:numPr>
           <w:ilvl w:val="0"/>
-          <w:numId w:val="1"/>
+          <w:numId w:val="2"/>
         </w:numPr>
         <w:rPr>
-          <w:rFonts w:cstheme="minorHAnsi"/>
-          <w:lang w:val="fr-CA"/>
-        </w:rPr>
-      </w:pPr>
-      <w:r>
-        <w:rPr>
-          <w:rFonts w:cstheme="minorHAnsi"/>
-          <w:lang w:val="fr-CA"/>
-        </w:rPr>
-        <w:t xml:space="preserve">Forfait Voyage : </w:t>
-      </w:r>
-      <w:r>
-        <w:rPr>
-          <w:rFonts w:cstheme="minorHAnsi"/>
-          <w:color w:val="2C3E50"/>
-          <w:lang w:val="fr-CA"/>
-        </w:rPr>
-        <w:t>p</w:t>
-      </w:r>
-      <w:r>
-        <w:rPr>
-          <w:rFonts w:cstheme="minorHAnsi"/>
-          <w:color w:val="2C3E50"/>
-          <w:lang w:val="fr-CA"/>
-        </w:rPr>
-        <w:t xml:space="preserve">rojet de forfait </w:t>
-      </w:r>
-      <w:r>
-        <w:rPr>
-          <w:rFonts w:cstheme="minorHAnsi"/>
-          <w:color w:val="2C3E50"/>
-          <w:lang w:val="fr-CA"/>
-        </w:rPr>
-        <w:t>voyage</w:t>
-      </w:r>
-      <w:r>
-        <w:rPr>
-          <w:rFonts w:cstheme="minorHAnsi"/>
-          <w:color w:val="2C3E50"/>
-          <w:lang w:val="fr-CA"/>
-        </w:rPr>
-        <w:t xml:space="preserve"> développé avec </w:t>
+          <w:lang w:val="fr-CA"/>
+        </w:rPr>
+      </w:pPr>
+      <w:r>
+        <w:rPr>
+          <w:lang w:val="fr-CA"/>
+        </w:rPr>
+        <w:t xml:space="preserve">Forfait Voyage : projet de forfait voyage développé avec </w:t>
       </w:r>
       <w:proofErr w:type="spellStart"/>
       <w:r>
         <w:rPr>
-          <w:rFonts w:cstheme="minorHAnsi"/>
           <w:i/>
           <w:iCs/>
-          <w:color w:val="2C3E50"/>
           <w:lang w:val="fr-CA"/>
         </w:rPr>
         <w:t>Angular</w:t>
@@ -1924,21 +1754,7 @@
           <w:rFonts w:cstheme="minorHAnsi"/>
           <w:lang w:val="fr-CA"/>
         </w:rPr>
-        <w:t>La figure ci-dessous</w:t>
-      </w:r>
-      <w:r>
-        <w:rPr>
-          <w:rFonts w:cstheme="minorHAnsi"/>
-          <w:lang w:val="fr-CA"/>
-        </w:rPr>
-        <w:t xml:space="preserve"> présente ladite page</w:t>
-      </w:r>
-      <w:r>
-        <w:rPr>
-          <w:rFonts w:cstheme="minorHAnsi"/>
-          <w:lang w:val="fr-CA"/>
-        </w:rPr>
-        <w:t>.</w:t>
+        <w:t>La figure ci-dessous présente ladite page.</w:t>
       </w:r>
     </w:p>
     <w:p>
@@ -2064,121 +1880,93 @@
     </w:p>
     <w:p>
       <w:pPr>
-        <w:rPr>
-          <w:rFonts w:cstheme="minorHAnsi"/>
-          <w:lang w:val="fr-CA"/>
-        </w:rPr>
-      </w:pPr>
-    </w:p>
-    <w:p>
-      <w:pPr>
-        <w:rPr>
-          <w:rFonts w:cstheme="minorHAnsi"/>
-          <w:lang w:val="fr-CA"/>
-        </w:rPr>
-      </w:pPr>
-    </w:p>
-    <w:p>
-      <w:pPr>
         <w:pStyle w:val="Titre3"/>
         <w:rPr>
           <w:u w:val="single"/>
           <w:lang w:val="fr-CA"/>
         </w:rPr>
       </w:pPr>
-      <w:bookmarkStart w:id="6" w:name="_Toc65668445"/>
-      <w:r>
-        <w:rPr>
-          <w:u w:val="single"/>
+      <w:bookmarkStart w:id="6" w:name="_Toc65671560"/>
+      <w:r>
+        <w:rPr>
+          <w:u w:val="single"/>
+          <w:lang w:val="fr-CA"/>
+        </w:rPr>
+        <w:t>Contact</w:t>
+      </w:r>
+      <w:bookmarkEnd w:id="6"/>
+    </w:p>
+    <w:p>
+      <w:pPr>
+        <w:rPr>
+          <w:rFonts w:cstheme="minorHAnsi"/>
+          <w:lang w:val="fr-CA"/>
+        </w:rPr>
+      </w:pPr>
+      <w:r>
+        <w:rPr>
+          <w:rFonts w:cstheme="minorHAnsi"/>
+          <w:lang w:val="fr-CA"/>
+        </w:rPr>
+        <w:t xml:space="preserve">La page contact </w:t>
+      </w:r>
+      <w:r>
+        <w:rPr>
+          <w:rFonts w:cstheme="minorHAnsi"/>
+          <w:lang w:val="fr-CA"/>
+        </w:rPr>
+        <w:t>est</w:t>
+      </w:r>
+      <w:r>
+        <w:rPr>
+          <w:rFonts w:cstheme="minorHAnsi"/>
+          <w:lang w:val="fr-CA"/>
+        </w:rPr>
+        <w:t xml:space="preserve"> un simple formulaire comportant </w:t>
+      </w:r>
+      <w:r>
+        <w:rPr>
+          <w:rFonts w:cstheme="minorHAnsi"/>
+          <w:lang w:val="fr-CA"/>
+        </w:rPr>
+        <w:t xml:space="preserve">quelques </w:t>
+      </w:r>
+      <w:r>
+        <w:rPr>
+          <w:rFonts w:cstheme="minorHAnsi"/>
+          <w:lang w:val="fr-CA"/>
+        </w:rPr>
+        <w:t>champs</w:t>
+      </w:r>
+      <w:r>
+        <w:rPr>
+          <w:rFonts w:cstheme="minorHAnsi"/>
+          <w:lang w:val="fr-CA"/>
+        </w:rPr>
+        <w:t xml:space="preserve">. </w:t>
+      </w:r>
+      <w:r>
+        <w:rPr>
+          <w:rFonts w:cstheme="minorHAnsi"/>
+          <w:lang w:val="fr-CA"/>
+        </w:rPr>
+        <w:t>La figure ci-dessous présente ladite page.</w:t>
+      </w:r>
+    </w:p>
+    <w:p>
+      <w:pPr>
+        <w:rPr>
+          <w:rFonts w:cstheme="minorHAnsi"/>
+          <w:lang w:val="fr-CA"/>
+        </w:rPr>
+      </w:pPr>
+      <w:r>
+        <w:rPr>
+          <w:rFonts w:cstheme="minorHAnsi"/>
+          <w:noProof/>
           <w:lang w:val="fr-CA"/>
         </w:rPr>
         <w:lastRenderedPageBreak/>
-        <w:t>Contact</w:t>
-      </w:r>
-      <w:bookmarkEnd w:id="6"/>
-    </w:p>
-    <w:p>
-      <w:pPr>
-        <w:rPr>
-          <w:rFonts w:cstheme="minorHAnsi"/>
-          <w:lang w:val="fr-CA"/>
-        </w:rPr>
-      </w:pPr>
-      <w:r>
-        <w:rPr>
-          <w:rFonts w:cstheme="minorHAnsi"/>
-          <w:lang w:val="fr-CA"/>
-        </w:rPr>
-        <w:t xml:space="preserve">La page contact présente un simple formulaire classique comportant les champs : Nom, Prénom, Courriel et Catégorie. Le champs catégorie se sert de la directive v-for afin de parcourir le tableau des </w:t>
-      </w:r>
-      <w:r>
-        <w:rPr>
-          <w:rFonts w:cstheme="minorHAnsi"/>
-          <w:lang w:val="fr-CA"/>
-        </w:rPr>
-        <w:t>catégorie</w:t>
-      </w:r>
-      <w:r>
-        <w:rPr>
-          <w:rFonts w:cstheme="minorHAnsi"/>
-          <w:lang w:val="fr-CA"/>
-        </w:rPr>
-        <w:t>s</w:t>
-      </w:r>
-      <w:r>
-        <w:rPr>
-          <w:rFonts w:cstheme="minorHAnsi"/>
-          <w:lang w:val="fr-CA"/>
-        </w:rPr>
-        <w:t xml:space="preserve"> et les intégrer dans le composant </w:t>
-      </w:r>
-      <w:proofErr w:type="spellStart"/>
-      <w:r>
-        <w:rPr>
-          <w:rFonts w:cstheme="minorHAnsi"/>
-          <w:i/>
-          <w:iCs/>
-          <w:lang w:val="fr-CA"/>
-        </w:rPr>
-        <w:t>dropdown</w:t>
-      </w:r>
-      <w:proofErr w:type="spellEnd"/>
-      <w:r>
-        <w:rPr>
-          <w:rFonts w:cstheme="minorHAnsi"/>
-          <w:lang w:val="fr-CA"/>
-        </w:rPr>
-        <w:t xml:space="preserve"> du champ catégorie. </w:t>
-      </w:r>
-    </w:p>
-    <w:p>
-      <w:pPr>
-        <w:rPr>
-          <w:rFonts w:cstheme="minorHAnsi"/>
-          <w:lang w:val="fr-CA"/>
-        </w:rPr>
-      </w:pPr>
-      <w:r>
-        <w:rPr>
-          <w:rFonts w:cstheme="minorHAnsi"/>
-          <w:lang w:val="fr-CA"/>
-        </w:rPr>
-        <w:t>La figure ci-dessous présente ladite page.</w:t>
-      </w:r>
-    </w:p>
-    <w:p>
-      <w:pPr>
-        <w:rPr>
-          <w:rFonts w:cstheme="minorHAnsi"/>
-          <w:lang w:val="fr-CA"/>
-        </w:rPr>
-      </w:pPr>
-      <w:r>
-        <w:rPr>
-          <w:rFonts w:cstheme="minorHAnsi"/>
-          <w:noProof/>
-          <w:lang w:val="fr-CA"/>
-        </w:rPr>
         <w:drawing>
           <wp:inline distT="0" distB="0" distL="0" distR="0" wp14:anchorId="14529AB7" wp14:editId="40060837">
             <wp:extent cx="5934075" cy="3796030"/>
@@ -2268,15 +2056,7 @@
           <w:u w:val="single"/>
           <w:lang w:val="fr-CA"/>
         </w:rPr>
-        <w:t xml:space="preserve">Page </w:t>
-      </w:r>
-      <w:r>
-        <w:rPr>
-          <w:rFonts w:cstheme="minorHAnsi"/>
-          <w:u w:val="single"/>
-          <w:lang w:val="fr-CA"/>
-        </w:rPr>
-        <w:t>contact</w:t>
+        <w:t>Page contact</w:t>
       </w:r>
     </w:p>
     <w:p>
@@ -3000,6 +2780,7 @@
   <w:style w:type="character" w:default="1" w:styleId="Policepardfaut">
     <w:name w:val="Default Paragraph Font"/>
     <w:uiPriority w:val="1"/>
+    <w:semiHidden/>
     <w:unhideWhenUsed/>
   </w:style>
   <w:style w:type="table" w:default="1" w:styleId="TableauNormal">

</xml_diff>